<commit_message>
Added data section to the report
</commit_message>
<xml_diff>
--- a/TorontoProjectReport.docx
+++ b/TorontoProjectReport.docx
@@ -30,7 +30,7 @@
       </w:r>
     </w:p>
     <w:p>
-      <w:r>
+      <w:pPr>
         <w:rPr>
           <w:rStyle w:val="Strong"/>
           <w:rFonts w:ascii="Arial" w:hAnsi="Arial" w:cs="Arial"/>
@@ -38,9 +38,7 @@
           <w:color w:val="1F1F1F"/>
           <w:shd w:val="clear" w:color="auto" w:fill="FFFFFF"/>
         </w:rPr>
-        <w:t xml:space="preserve">Sometimes choosing a </w:t>
-      </w:r>
-      <w:proofErr w:type="spellStart"/>
+      </w:pPr>
       <w:r>
         <w:rPr>
           <w:rStyle w:val="Strong"/>
@@ -49,9 +47,29 @@
           <w:color w:val="1F1F1F"/>
           <w:shd w:val="clear" w:color="auto" w:fill="FFFFFF"/>
         </w:rPr>
-        <w:t>neighbourhood</w:t>
-      </w:r>
-      <w:proofErr w:type="spellEnd"/>
+        <w:t>Sometimes choosing a neighbourhood can be a difficult choice for a person while buying a house.Using a dataset I can solve this problem. If someone is looking to buy a house in Toronto, I can suggest him a neighbourhood suitable for him according to the things that he prefers. For example, if  person likes to eat, then I can suggest him a neighbourhood which has the highest number of restaurants in it</w:t>
+      </w:r>
+    </w:p>
+    <w:p>
+      <w:pPr>
+        <w:rPr>
+          <w:rStyle w:val="Strong"/>
+          <w:rFonts w:ascii="Arial" w:hAnsi="Arial" w:cs="Arial"/>
+          <w:color w:val="1F1F1F"/>
+          <w:shd w:val="clear" w:color="auto" w:fill="FFFFFF"/>
+        </w:rPr>
+      </w:pPr>
+      <w:r>
+        <w:rPr>
+          <w:rStyle w:val="Strong"/>
+          <w:rFonts w:ascii="Arial" w:hAnsi="Arial" w:cs="Arial"/>
+          <w:color w:val="1F1F1F"/>
+          <w:shd w:val="clear" w:color="auto" w:fill="FFFFFF"/>
+        </w:rPr>
+        <w:t>Data</w:t>
+      </w:r>
+    </w:p>
+    <w:p>
       <w:r>
         <w:rPr>
           <w:rStyle w:val="Strong"/>
@@ -60,9 +78,8 @@
           <w:color w:val="1F1F1F"/>
           <w:shd w:val="clear" w:color="auto" w:fill="FFFFFF"/>
         </w:rPr>
-        <w:t xml:space="preserve"> can be a difficult choice for a person while buying a </w:t>
-      </w:r>
-      <w:proofErr w:type="spellStart"/>
+        <w:t>I used</w:t>
+      </w:r>
       <w:r>
         <w:rPr>
           <w:rStyle w:val="Strong"/>
@@ -71,9 +88,8 @@
           <w:color w:val="1F1F1F"/>
           <w:shd w:val="clear" w:color="auto" w:fill="FFFFFF"/>
         </w:rPr>
-        <w:t>house.Using</w:t>
-      </w:r>
-      <w:proofErr w:type="spellEnd"/>
+        <w:t xml:space="preserve"> the data </w:t>
+      </w:r>
       <w:r>
         <w:rPr>
           <w:rStyle w:val="Strong"/>
@@ -82,73 +98,7 @@
           <w:color w:val="1F1F1F"/>
           <w:shd w:val="clear" w:color="auto" w:fill="FFFFFF"/>
         </w:rPr>
-        <w:t xml:space="preserve"> a dataset I can solve this problem. If someone is looking to buy a house in Toronto, I can suggest him a </w:t>
-      </w:r>
-      <w:proofErr w:type="spellStart"/>
-      <w:r>
-        <w:rPr>
-          <w:rStyle w:val="Strong"/>
-          <w:rFonts w:ascii="Arial" w:hAnsi="Arial" w:cs="Arial"/>
-          <w:b w:val="0"/>
-          <w:color w:val="1F1F1F"/>
-          <w:shd w:val="clear" w:color="auto" w:fill="FFFFFF"/>
-        </w:rPr>
-        <w:t>neighbourhood</w:t>
-      </w:r>
-      <w:proofErr w:type="spellEnd"/>
-      <w:r>
-        <w:rPr>
-          <w:rStyle w:val="Strong"/>
-          <w:rFonts w:ascii="Arial" w:hAnsi="Arial" w:cs="Arial"/>
-          <w:b w:val="0"/>
-          <w:color w:val="1F1F1F"/>
-          <w:shd w:val="clear" w:color="auto" w:fill="FFFFFF"/>
-        </w:rPr>
-        <w:t xml:space="preserve"> suitable for him according to the things that he prefers. For example, </w:t>
-      </w:r>
-      <w:proofErr w:type="gramStart"/>
-      <w:r>
-        <w:rPr>
-          <w:rStyle w:val="Strong"/>
-          <w:rFonts w:ascii="Arial" w:hAnsi="Arial" w:cs="Arial"/>
-          <w:b w:val="0"/>
-          <w:color w:val="1F1F1F"/>
-          <w:shd w:val="clear" w:color="auto" w:fill="FFFFFF"/>
-        </w:rPr>
-        <w:t>if  person</w:t>
-      </w:r>
-      <w:proofErr w:type="gramEnd"/>
-      <w:r>
-        <w:rPr>
-          <w:rStyle w:val="Strong"/>
-          <w:rFonts w:ascii="Arial" w:hAnsi="Arial" w:cs="Arial"/>
-          <w:b w:val="0"/>
-          <w:color w:val="1F1F1F"/>
-          <w:shd w:val="clear" w:color="auto" w:fill="FFFFFF"/>
-        </w:rPr>
-        <w:t xml:space="preserve"> likes to eat, then I can suggest him a </w:t>
-      </w:r>
-      <w:proofErr w:type="spellStart"/>
-      <w:r>
-        <w:rPr>
-          <w:rStyle w:val="Strong"/>
-          <w:rFonts w:ascii="Arial" w:hAnsi="Arial" w:cs="Arial"/>
-          <w:b w:val="0"/>
-          <w:color w:val="1F1F1F"/>
-          <w:shd w:val="clear" w:color="auto" w:fill="FFFFFF"/>
-        </w:rPr>
-        <w:t>neighbourhood</w:t>
-      </w:r>
-      <w:proofErr w:type="spellEnd"/>
-      <w:r>
-        <w:rPr>
-          <w:rStyle w:val="Strong"/>
-          <w:rFonts w:ascii="Arial" w:hAnsi="Arial" w:cs="Arial"/>
-          <w:b w:val="0"/>
-          <w:color w:val="1F1F1F"/>
-          <w:shd w:val="clear" w:color="auto" w:fill="FFFFFF"/>
-        </w:rPr>
-        <w:t xml:space="preserve"> which has the highest number of restaurants in it.</w:t>
+        <w:t>about the neighborhoods in Toronto from Wikipedia. I will use web scraping to extract that data from Wikipedia. After that I will use Foursquare API to extract information about the common venues of various neighborhoods in Toronto. I will use this data to perform the final search for the stated problem.</w:t>
       </w:r>
     </w:p>
     <w:sectPr>

</xml_diff>

<commit_message>
Added report file and corrected the last output of the porject
</commit_message>
<xml_diff>
--- a/TorontoProjectReport.docx
+++ b/TorontoProjectReport.docx
@@ -2,6 +2,94 @@
 <file path=word/document.xml><?xml version="1.0" encoding="utf-8"?>
 <w:document xmlns:ve="http://schemas.openxmlformats.org/markup-compatibility/2006" xmlns:o="urn:schemas-microsoft-com:office:office" xmlns:r="http://schemas.openxmlformats.org/officeDocument/2006/relationships" xmlns:m="http://schemas.openxmlformats.org/officeDocument/2006/math" xmlns:v="urn:schemas-microsoft-com:vml" xmlns:wp="http://schemas.openxmlformats.org/drawingml/2006/wordprocessingDrawing" xmlns:w10="urn:schemas-microsoft-com:office:word" xmlns:w="http://schemas.openxmlformats.org/wordprocessingml/2006/main" xmlns:wne="http://schemas.microsoft.com/office/word/2006/wordml">
   <w:body>
+    <w:p>
+      <w:pPr>
+        <w:jc w:val="center"/>
+        <w:rPr>
+          <w:rStyle w:val="Strong"/>
+          <w:rFonts w:asciiTheme="majorHAnsi" w:hAnsiTheme="majorHAnsi" w:cs="Arial"/>
+          <w:color w:val="1F1F1F"/>
+          <w:sz w:val="40"/>
+          <w:szCs w:val="40"/>
+          <w:shd w:val="clear" w:color="auto" w:fill="FFFFFF"/>
+        </w:rPr>
+      </w:pPr>
+      <w:r>
+        <w:rPr>
+          <w:rStyle w:val="Strong"/>
+          <w:rFonts w:asciiTheme="majorHAnsi" w:hAnsiTheme="majorHAnsi" w:cs="Arial"/>
+          <w:color w:val="1F1F1F"/>
+          <w:sz w:val="40"/>
+          <w:szCs w:val="40"/>
+          <w:shd w:val="clear" w:color="auto" w:fill="FFFFFF"/>
+        </w:rPr>
+        <w:t>Toronto Neighborhoods</w:t>
+      </w:r>
+    </w:p>
+    <w:p>
+      <w:pPr>
+        <w:ind w:left="6480" w:firstLine="720"/>
+        <w:jc w:val="center"/>
+        <w:rPr>
+          <w:rStyle w:val="Strong"/>
+          <w:rFonts w:asciiTheme="majorHAnsi" w:hAnsiTheme="majorHAnsi" w:cs="Arial"/>
+          <w:color w:val="1F1F1F"/>
+          <w:sz w:val="28"/>
+          <w:szCs w:val="28"/>
+          <w:shd w:val="clear" w:color="auto" w:fill="FFFFFF"/>
+        </w:rPr>
+      </w:pPr>
+      <w:proofErr w:type="spellStart"/>
+      <w:r>
+        <w:rPr>
+          <w:rStyle w:val="Strong"/>
+          <w:rFonts w:asciiTheme="majorHAnsi" w:hAnsiTheme="majorHAnsi" w:cs="Arial"/>
+          <w:color w:val="1F1F1F"/>
+          <w:sz w:val="28"/>
+          <w:szCs w:val="28"/>
+          <w:shd w:val="clear" w:color="auto" w:fill="FFFFFF"/>
+        </w:rPr>
+        <w:t>Harsimran</w:t>
+      </w:r>
+      <w:proofErr w:type="spellEnd"/>
+      <w:r>
+        <w:rPr>
+          <w:rStyle w:val="Strong"/>
+          <w:rFonts w:asciiTheme="majorHAnsi" w:hAnsiTheme="majorHAnsi" w:cs="Arial"/>
+          <w:color w:val="1F1F1F"/>
+          <w:sz w:val="28"/>
+          <w:szCs w:val="28"/>
+          <w:shd w:val="clear" w:color="auto" w:fill="FFFFFF"/>
+        </w:rPr>
+        <w:t xml:space="preserve"> </w:t>
+      </w:r>
+      <w:proofErr w:type="spellStart"/>
+      <w:r>
+        <w:rPr>
+          <w:rStyle w:val="Strong"/>
+          <w:rFonts w:asciiTheme="majorHAnsi" w:hAnsiTheme="majorHAnsi" w:cs="Arial"/>
+          <w:color w:val="1F1F1F"/>
+          <w:sz w:val="28"/>
+          <w:szCs w:val="28"/>
+          <w:shd w:val="clear" w:color="auto" w:fill="FFFFFF"/>
+        </w:rPr>
+        <w:t>Kaur</w:t>
+      </w:r>
+      <w:proofErr w:type="spellEnd"/>
+    </w:p>
+    <w:p>
+      <w:pPr>
+        <w:jc w:val="center"/>
+        <w:rPr>
+          <w:rStyle w:val="Strong"/>
+          <w:rFonts w:asciiTheme="majorHAnsi" w:hAnsiTheme="majorHAnsi" w:cs="Arial"/>
+          <w:color w:val="1F1F1F"/>
+          <w:sz w:val="24"/>
+          <w:szCs w:val="24"/>
+          <w:shd w:val="clear" w:color="auto" w:fill="FFFFFF"/>
+        </w:rPr>
+      </w:pPr>
+    </w:p>
     <w:p>
       <w:pPr>
         <w:pStyle w:val="ListParagraph"/>
@@ -35,25 +123,114 @@
       <w:pPr>
         <w:jc w:val="both"/>
         <w:rPr>
-          <w:rFonts w:asciiTheme="majorHAnsi" w:hAnsiTheme="majorHAnsi" w:cs="Arial"/>
-          <w:bCs/>
-          <w:color w:val="1F1F1F"/>
-          <w:sz w:val="24"/>
-          <w:szCs w:val="24"/>
-          <w:shd w:val="clear" w:color="auto" w:fill="FFFFFF"/>
-        </w:rPr>
-      </w:pPr>
-      <w:r>
-        <w:rPr>
-          <w:rStyle w:val="Strong"/>
-          <w:rFonts w:asciiTheme="majorHAnsi" w:hAnsiTheme="majorHAnsi" w:cs="Arial"/>
-          <w:b w:val="0"/>
-          <w:color w:val="1F1F1F"/>
-          <w:sz w:val="24"/>
-          <w:szCs w:val="24"/>
-          <w:shd w:val="clear" w:color="auto" w:fill="FFFFFF"/>
-        </w:rPr>
-        <w:t>Toronto Clustering is project which uses various data manipulation techniques like Web Scraping, Data Analysis, Foursquare API request, Clustering and Data Visualization to suggest the best possible choice of a neighborhood for its users according to their preferences.</w:t>
+          <w:rStyle w:val="Strong"/>
+          <w:rFonts w:asciiTheme="majorHAnsi" w:hAnsiTheme="majorHAnsi" w:cs="Arial"/>
+          <w:b w:val="0"/>
+          <w:color w:val="1F1F1F"/>
+          <w:sz w:val="24"/>
+          <w:szCs w:val="24"/>
+          <w:shd w:val="clear" w:color="auto" w:fill="FFFFFF"/>
+        </w:rPr>
+      </w:pPr>
+      <w:r>
+        <w:rPr>
+          <w:rStyle w:val="Strong"/>
+          <w:rFonts w:asciiTheme="majorHAnsi" w:hAnsiTheme="majorHAnsi" w:cs="Arial"/>
+          <w:b w:val="0"/>
+          <w:color w:val="1F1F1F"/>
+          <w:sz w:val="24"/>
+          <w:szCs w:val="24"/>
+          <w:shd w:val="clear" w:color="auto" w:fill="FFFFFF"/>
+        </w:rPr>
+        <w:t xml:space="preserve">Toronto </w:t>
+      </w:r>
+      <w:r>
+        <w:rPr>
+          <w:rStyle w:val="Strong"/>
+          <w:rFonts w:asciiTheme="majorHAnsi" w:hAnsiTheme="majorHAnsi" w:cs="Arial"/>
+          <w:b w:val="0"/>
+          <w:color w:val="1F1F1F"/>
+          <w:sz w:val="24"/>
+          <w:szCs w:val="24"/>
+          <w:shd w:val="clear" w:color="auto" w:fill="FFFFFF"/>
+        </w:rPr>
+        <w:t>Neighborhoods</w:t>
+      </w:r>
+      <w:r>
+        <w:rPr>
+          <w:rStyle w:val="Strong"/>
+          <w:rFonts w:asciiTheme="majorHAnsi" w:hAnsiTheme="majorHAnsi" w:cs="Arial"/>
+          <w:b w:val="0"/>
+          <w:color w:val="1F1F1F"/>
+          <w:sz w:val="24"/>
+          <w:szCs w:val="24"/>
+          <w:shd w:val="clear" w:color="auto" w:fill="FFFFFF"/>
+        </w:rPr>
+        <w:t xml:space="preserve"> is project which uses various data manipulation techniques like Web Scraping, Data Analysis, Foursquare API request, Clustering and Data Visualization to suggest the best possible choice of a neighborhood for its users according to their preferences.</w:t>
+      </w:r>
+      <w:r>
+        <w:rPr>
+          <w:rStyle w:val="Strong"/>
+          <w:rFonts w:asciiTheme="majorHAnsi" w:hAnsiTheme="majorHAnsi" w:cs="Arial"/>
+          <w:b w:val="0"/>
+          <w:color w:val="1F1F1F"/>
+          <w:sz w:val="24"/>
+          <w:szCs w:val="24"/>
+          <w:shd w:val="clear" w:color="auto" w:fill="FFFFFF"/>
+        </w:rPr>
+        <w:t xml:space="preserve"> It is built using Python and </w:t>
+      </w:r>
+      <w:proofErr w:type="spellStart"/>
+      <w:r>
+        <w:rPr>
+          <w:rStyle w:val="Strong"/>
+          <w:rFonts w:asciiTheme="majorHAnsi" w:hAnsiTheme="majorHAnsi" w:cs="Arial"/>
+          <w:b w:val="0"/>
+          <w:color w:val="1F1F1F"/>
+          <w:sz w:val="24"/>
+          <w:szCs w:val="24"/>
+          <w:shd w:val="clear" w:color="auto" w:fill="FFFFFF"/>
+        </w:rPr>
+        <w:t>Jupyter</w:t>
+      </w:r>
+      <w:proofErr w:type="spellEnd"/>
+      <w:r>
+        <w:rPr>
+          <w:rStyle w:val="Strong"/>
+          <w:rFonts w:asciiTheme="majorHAnsi" w:hAnsiTheme="majorHAnsi" w:cs="Arial"/>
+          <w:b w:val="0"/>
+          <w:color w:val="1F1F1F"/>
+          <w:sz w:val="24"/>
+          <w:szCs w:val="24"/>
+          <w:shd w:val="clear" w:color="auto" w:fill="FFFFFF"/>
+        </w:rPr>
+        <w:t xml:space="preserve"> Lab has been used in order to construct </w:t>
+      </w:r>
+      <w:proofErr w:type="gramStart"/>
+      <w:r>
+        <w:rPr>
+          <w:rStyle w:val="Strong"/>
+          <w:rFonts w:asciiTheme="majorHAnsi" w:hAnsiTheme="majorHAnsi" w:cs="Arial"/>
+          <w:b w:val="0"/>
+          <w:color w:val="1F1F1F"/>
+          <w:sz w:val="24"/>
+          <w:szCs w:val="24"/>
+          <w:shd w:val="clear" w:color="auto" w:fill="FFFFFF"/>
+        </w:rPr>
+        <w:t>the  complete</w:t>
+      </w:r>
+      <w:proofErr w:type="gramEnd"/>
+      <w:r>
+        <w:rPr>
+          <w:rStyle w:val="Strong"/>
+          <w:rFonts w:asciiTheme="majorHAnsi" w:hAnsiTheme="majorHAnsi" w:cs="Arial"/>
+          <w:b w:val="0"/>
+          <w:color w:val="1F1F1F"/>
+          <w:sz w:val="24"/>
+          <w:szCs w:val="24"/>
+          <w:shd w:val="clear" w:color="auto" w:fill="FFFFFF"/>
+        </w:rPr>
+        <w:t xml:space="preserve"> project.</w:t>
       </w:r>
     </w:p>
     <w:p>
@@ -77,6 +254,17 @@
           <w:szCs w:val="24"/>
           <w:shd w:val="clear" w:color="auto" w:fill="FFFFFF"/>
         </w:rPr>
+        <w:t xml:space="preserve">   </w:t>
+      </w:r>
+      <w:r>
+        <w:rPr>
+          <w:rStyle w:val="Strong"/>
+          <w:rFonts w:asciiTheme="majorHAnsi" w:hAnsiTheme="majorHAnsi" w:cs="Arial"/>
+          <w:color w:val="1F1F1F"/>
+          <w:sz w:val="24"/>
+          <w:szCs w:val="24"/>
+          <w:shd w:val="clear" w:color="auto" w:fill="FFFFFF"/>
+        </w:rPr>
         <w:t xml:space="preserve">1.1 </w:t>
       </w:r>
       <w:r>
@@ -114,33 +302,19 @@
           <w:szCs w:val="24"/>
           <w:shd w:val="clear" w:color="auto" w:fill="FFFFFF"/>
         </w:rPr>
-        <w:t xml:space="preserve">Sometimes choosing a </w:t>
-      </w:r>
-      <w:proofErr w:type="spellStart"/>
-      <w:r>
-        <w:rPr>
-          <w:rStyle w:val="Strong"/>
-          <w:rFonts w:asciiTheme="majorHAnsi" w:hAnsiTheme="majorHAnsi" w:cs="Arial"/>
-          <w:b w:val="0"/>
-          <w:color w:val="1F1F1F"/>
-          <w:sz w:val="24"/>
-          <w:szCs w:val="24"/>
-          <w:shd w:val="clear" w:color="auto" w:fill="FFFFFF"/>
-        </w:rPr>
-        <w:t>neighbourhood</w:t>
-      </w:r>
-      <w:proofErr w:type="spellEnd"/>
-      <w:r>
-        <w:rPr>
-          <w:rStyle w:val="Strong"/>
-          <w:rFonts w:asciiTheme="majorHAnsi" w:hAnsiTheme="majorHAnsi" w:cs="Arial"/>
-          <w:b w:val="0"/>
-          <w:color w:val="1F1F1F"/>
-          <w:sz w:val="24"/>
-          <w:szCs w:val="24"/>
-          <w:shd w:val="clear" w:color="auto" w:fill="FFFFFF"/>
-        </w:rPr>
-        <w:t xml:space="preserve"> can be a difficult choice for a person while buying a house.</w:t>
+        <w:t>Sometimes choosing a neighbo</w:t>
+      </w:r>
+      <w:r>
+        <w:rPr>
+          <w:rStyle w:val="Strong"/>
+          <w:rFonts w:asciiTheme="majorHAnsi" w:hAnsiTheme="majorHAnsi" w:cs="Arial"/>
+          <w:b w:val="0"/>
+          <w:color w:val="1F1F1F"/>
+          <w:sz w:val="24"/>
+          <w:szCs w:val="24"/>
+          <w:shd w:val="clear" w:color="auto" w:fill="FFFFFF"/>
+        </w:rPr>
+        <w:t>rhood can be a difficult choice for a person while buying a house.</w:t>
       </w:r>
       <w:r>
         <w:rPr>
@@ -164,85 +338,103 @@
           <w:szCs w:val="24"/>
           <w:shd w:val="clear" w:color="auto" w:fill="FFFFFF"/>
         </w:rPr>
-        <w:t xml:space="preserve">Using a dataset I can solve this problem. If someone is looking to buy a house in Toronto, I can suggest him a </w:t>
-      </w:r>
-      <w:proofErr w:type="spellStart"/>
-      <w:r>
-        <w:rPr>
-          <w:rStyle w:val="Strong"/>
-          <w:rFonts w:asciiTheme="majorHAnsi" w:hAnsiTheme="majorHAnsi" w:cs="Arial"/>
-          <w:b w:val="0"/>
-          <w:color w:val="1F1F1F"/>
-          <w:sz w:val="24"/>
-          <w:szCs w:val="24"/>
-          <w:shd w:val="clear" w:color="auto" w:fill="FFFFFF"/>
-        </w:rPr>
-        <w:t>neighbourhood</w:t>
-      </w:r>
-      <w:proofErr w:type="spellEnd"/>
-      <w:r>
-        <w:rPr>
-          <w:rStyle w:val="Strong"/>
-          <w:rFonts w:asciiTheme="majorHAnsi" w:hAnsiTheme="majorHAnsi" w:cs="Arial"/>
-          <w:b w:val="0"/>
-          <w:color w:val="1F1F1F"/>
-          <w:sz w:val="24"/>
-          <w:szCs w:val="24"/>
-          <w:shd w:val="clear" w:color="auto" w:fill="FFFFFF"/>
-        </w:rPr>
-        <w:t xml:space="preserve"> suitable for him according to the things that he prefers. For example, </w:t>
-      </w:r>
-      <w:proofErr w:type="gramStart"/>
-      <w:r>
-        <w:rPr>
-          <w:rStyle w:val="Strong"/>
-          <w:rFonts w:asciiTheme="majorHAnsi" w:hAnsiTheme="majorHAnsi" w:cs="Arial"/>
-          <w:b w:val="0"/>
-          <w:color w:val="1F1F1F"/>
-          <w:sz w:val="24"/>
-          <w:szCs w:val="24"/>
-          <w:shd w:val="clear" w:color="auto" w:fill="FFFFFF"/>
-        </w:rPr>
-        <w:t>if  person</w:t>
-      </w:r>
-      <w:proofErr w:type="gramEnd"/>
-      <w:r>
-        <w:rPr>
-          <w:rStyle w:val="Strong"/>
-          <w:rFonts w:asciiTheme="majorHAnsi" w:hAnsiTheme="majorHAnsi" w:cs="Arial"/>
-          <w:b w:val="0"/>
-          <w:color w:val="1F1F1F"/>
-          <w:sz w:val="24"/>
-          <w:szCs w:val="24"/>
-          <w:shd w:val="clear" w:color="auto" w:fill="FFFFFF"/>
-        </w:rPr>
-        <w:t xml:space="preserve"> likes to eat, then I can suggest him a </w:t>
-      </w:r>
-      <w:proofErr w:type="spellStart"/>
-      <w:r>
-        <w:rPr>
-          <w:rStyle w:val="Strong"/>
-          <w:rFonts w:asciiTheme="majorHAnsi" w:hAnsiTheme="majorHAnsi" w:cs="Arial"/>
-          <w:b w:val="0"/>
-          <w:color w:val="1F1F1F"/>
-          <w:sz w:val="24"/>
-          <w:szCs w:val="24"/>
-          <w:shd w:val="clear" w:color="auto" w:fill="FFFFFF"/>
-        </w:rPr>
-        <w:t>neighbourhood</w:t>
-      </w:r>
-      <w:proofErr w:type="spellEnd"/>
-      <w:r>
-        <w:rPr>
-          <w:rStyle w:val="Strong"/>
-          <w:rFonts w:asciiTheme="majorHAnsi" w:hAnsiTheme="majorHAnsi" w:cs="Arial"/>
-          <w:b w:val="0"/>
-          <w:color w:val="1F1F1F"/>
-          <w:sz w:val="24"/>
-          <w:szCs w:val="24"/>
-          <w:shd w:val="clear" w:color="auto" w:fill="FFFFFF"/>
-        </w:rPr>
-        <w:t xml:space="preserve"> which has the highest number of restaurants in it</w:t>
+        <w:t>Using a dataset I can solve this problem. If someone is looking to buy a house in Toronto,</w:t>
+      </w:r>
+      <w:r>
+        <w:rPr>
+          <w:rStyle w:val="Strong"/>
+          <w:rFonts w:asciiTheme="majorHAnsi" w:hAnsiTheme="majorHAnsi" w:cs="Arial"/>
+          <w:b w:val="0"/>
+          <w:color w:val="1F1F1F"/>
+          <w:sz w:val="24"/>
+          <w:szCs w:val="24"/>
+          <w:shd w:val="clear" w:color="auto" w:fill="FFFFFF"/>
+        </w:rPr>
+        <w:t xml:space="preserve"> I can suggest him a neighbo</w:t>
+      </w:r>
+      <w:r>
+        <w:rPr>
+          <w:rStyle w:val="Strong"/>
+          <w:rFonts w:asciiTheme="majorHAnsi" w:hAnsiTheme="majorHAnsi" w:cs="Arial"/>
+          <w:b w:val="0"/>
+          <w:color w:val="1F1F1F"/>
+          <w:sz w:val="24"/>
+          <w:szCs w:val="24"/>
+          <w:shd w:val="clear" w:color="auto" w:fill="FFFFFF"/>
+        </w:rPr>
+        <w:t>rhood suitable for him according to the things that he prefers.</w:t>
+      </w:r>
+      <w:r>
+        <w:rPr>
+          <w:rStyle w:val="Strong"/>
+          <w:rFonts w:asciiTheme="majorHAnsi" w:hAnsiTheme="majorHAnsi" w:cs="Arial"/>
+          <w:b w:val="0"/>
+          <w:color w:val="1F1F1F"/>
+          <w:sz w:val="24"/>
+          <w:szCs w:val="24"/>
+          <w:shd w:val="clear" w:color="auto" w:fill="FFFFFF"/>
+        </w:rPr>
+        <w:t xml:space="preserve"> For example, if</w:t>
+      </w:r>
+      <w:r>
+        <w:rPr>
+          <w:rStyle w:val="Strong"/>
+          <w:rFonts w:asciiTheme="majorHAnsi" w:hAnsiTheme="majorHAnsi" w:cs="Arial"/>
+          <w:b w:val="0"/>
+          <w:color w:val="1F1F1F"/>
+          <w:sz w:val="24"/>
+          <w:szCs w:val="24"/>
+          <w:shd w:val="clear" w:color="auto" w:fill="FFFFFF"/>
+        </w:rPr>
+        <w:t xml:space="preserve"> </w:t>
+      </w:r>
+      <w:r>
+        <w:rPr>
+          <w:rStyle w:val="Strong"/>
+          <w:rFonts w:asciiTheme="majorHAnsi" w:hAnsiTheme="majorHAnsi" w:cs="Arial"/>
+          <w:b w:val="0"/>
+          <w:color w:val="1F1F1F"/>
+          <w:sz w:val="24"/>
+          <w:szCs w:val="24"/>
+          <w:shd w:val="clear" w:color="auto" w:fill="FFFFFF"/>
+        </w:rPr>
+        <w:t xml:space="preserve">a </w:t>
+      </w:r>
+      <w:r>
+        <w:rPr>
+          <w:rStyle w:val="Strong"/>
+          <w:rFonts w:asciiTheme="majorHAnsi" w:hAnsiTheme="majorHAnsi" w:cs="Arial"/>
+          <w:b w:val="0"/>
+          <w:color w:val="1F1F1F"/>
+          <w:sz w:val="24"/>
+          <w:szCs w:val="24"/>
+          <w:shd w:val="clear" w:color="auto" w:fill="FFFFFF"/>
+        </w:rPr>
+        <w:t>person likes to eat, then I</w:t>
+      </w:r>
+      <w:r>
+        <w:rPr>
+          <w:rStyle w:val="Strong"/>
+          <w:rFonts w:asciiTheme="majorHAnsi" w:hAnsiTheme="majorHAnsi" w:cs="Arial"/>
+          <w:b w:val="0"/>
+          <w:color w:val="1F1F1F"/>
+          <w:sz w:val="24"/>
+          <w:szCs w:val="24"/>
+          <w:shd w:val="clear" w:color="auto" w:fill="FFFFFF"/>
+        </w:rPr>
+        <w:t xml:space="preserve"> can suggest him a neighbo</w:t>
+      </w:r>
+      <w:r>
+        <w:rPr>
+          <w:rStyle w:val="Strong"/>
+          <w:rFonts w:asciiTheme="majorHAnsi" w:hAnsiTheme="majorHAnsi" w:cs="Arial"/>
+          <w:b w:val="0"/>
+          <w:color w:val="1F1F1F"/>
+          <w:sz w:val="24"/>
+          <w:szCs w:val="24"/>
+          <w:shd w:val="clear" w:color="auto" w:fill="FFFFFF"/>
+        </w:rPr>
+        <w:t>rhood which has the highest number of restaurants in it</w:t>
       </w:r>
       <w:r>
         <w:rPr>
@@ -278,6 +470,17 @@
           <w:szCs w:val="24"/>
           <w:shd w:val="clear" w:color="auto" w:fill="FFFFFF"/>
         </w:rPr>
+        <w:t xml:space="preserve">    </w:t>
+      </w:r>
+      <w:r>
+        <w:rPr>
+          <w:rStyle w:val="Strong"/>
+          <w:rFonts w:asciiTheme="majorHAnsi" w:hAnsiTheme="majorHAnsi" w:cs="Arial"/>
+          <w:color w:val="1F1F1F"/>
+          <w:sz w:val="24"/>
+          <w:szCs w:val="24"/>
+          <w:shd w:val="clear" w:color="auto" w:fill="FFFFFF"/>
+        </w:rPr>
         <w:t xml:space="preserve">1.2 </w:t>
       </w:r>
       <w:r>
@@ -340,6 +543,18 @@
           <w:shd w:val="clear" w:color="auto" w:fill="FFFFFF"/>
         </w:rPr>
         <w:t xml:space="preserve"> Also, this project can be integrated with any online real estate website which will suggest the best suitable neighborhood for its users.</w:t>
+      </w:r>
+      <w:r>
+        <w:rPr>
+          <w:rStyle w:val="Strong"/>
+          <w:rFonts w:asciiTheme="majorHAnsi" w:hAnsiTheme="majorHAnsi" w:cs="Arial"/>
+          <w:b w:val="0"/>
+          <w:color w:val="1F1F1F"/>
+          <w:sz w:val="24"/>
+          <w:szCs w:val="24"/>
+          <w:shd w:val="clear" w:color="auto" w:fill="FFFFFF"/>
+        </w:rPr>
+        <w:t xml:space="preserve"> This way, users will have more convenience in searching and choosing houses according to their preferences.</w:t>
       </w:r>
     </w:p>
     <w:p>
@@ -432,8 +647,70 @@
           <w:szCs w:val="24"/>
           <w:shd w:val="clear" w:color="auto" w:fill="FFFFFF"/>
         </w:rPr>
-        <w:t>about the neighborhoods in Toronto from Wikipedia. I will use web scraping to extract that data from Wikipedia. After that I will use Foursquare API to extract information about the common venues of various neighborhoods in Toronto. I will use this data to perform the final search for the stated problem.</w:t>
-      </w:r>
+        <w:t xml:space="preserve">about the neighborhoods in Toronto </w:t>
+      </w:r>
+      <w:r>
+        <w:rPr>
+          <w:rStyle w:val="Strong"/>
+          <w:rFonts w:asciiTheme="majorHAnsi" w:hAnsiTheme="majorHAnsi" w:cs="Arial"/>
+          <w:b w:val="0"/>
+          <w:color w:val="1F1F1F"/>
+          <w:sz w:val="24"/>
+          <w:szCs w:val="24"/>
+          <w:shd w:val="clear" w:color="auto" w:fill="FFFFFF"/>
+        </w:rPr>
+        <w:t>from Wikipedia. I will use Web S</w:t>
+      </w:r>
+      <w:r>
+        <w:rPr>
+          <w:rStyle w:val="Strong"/>
+          <w:rFonts w:asciiTheme="majorHAnsi" w:hAnsiTheme="majorHAnsi" w:cs="Arial"/>
+          <w:b w:val="0"/>
+          <w:color w:val="1F1F1F"/>
+          <w:sz w:val="24"/>
+          <w:szCs w:val="24"/>
+          <w:shd w:val="clear" w:color="auto" w:fill="FFFFFF"/>
+        </w:rPr>
+        <w:t>craping to extract that data from Wikipedia. After that I will use Foursquare API to extract information about the common venues of various neighborhoods in Toronto. I will use this data to perform the final search for the stated problem.</w:t>
+      </w:r>
+      <w:r>
+        <w:rPr>
+          <w:rStyle w:val="Strong"/>
+          <w:rFonts w:asciiTheme="majorHAnsi" w:hAnsiTheme="majorHAnsi" w:cs="Arial"/>
+          <w:b w:val="0"/>
+          <w:color w:val="1F1F1F"/>
+          <w:sz w:val="24"/>
+          <w:szCs w:val="24"/>
+          <w:shd w:val="clear" w:color="auto" w:fill="FFFFFF"/>
+        </w:rPr>
+        <w:t xml:space="preserve"> The final data is stored in torontofinal.csv. It contains the list of neighborhoods and its related data like postal code, borough, latitude, longitude and 15 most common visited venues.</w:t>
+      </w:r>
+      <w:r>
+        <w:rPr>
+          <w:rStyle w:val="Strong"/>
+          <w:rFonts w:asciiTheme="majorHAnsi" w:hAnsiTheme="majorHAnsi" w:cs="Arial"/>
+          <w:b w:val="0"/>
+          <w:color w:val="1F1F1F"/>
+          <w:sz w:val="24"/>
+          <w:szCs w:val="24"/>
+          <w:shd w:val="clear" w:color="auto" w:fill="FFFFFF"/>
+        </w:rPr>
+        <w:t xml:space="preserve"> The most common venues of the all the neighborhoods are searched in order to find the suitable neighborhood for the user.</w:t>
+      </w:r>
+    </w:p>
+    <w:p>
+      <w:pPr>
+        <w:jc w:val="both"/>
+        <w:rPr>
+          <w:rStyle w:val="Strong"/>
+          <w:rFonts w:asciiTheme="majorHAnsi" w:hAnsiTheme="majorHAnsi" w:cs="Arial"/>
+          <w:b w:val="0"/>
+          <w:color w:val="1F1F1F"/>
+          <w:sz w:val="24"/>
+          <w:szCs w:val="24"/>
+          <w:shd w:val="clear" w:color="auto" w:fill="FFFFFF"/>
+        </w:rPr>
+      </w:pPr>
     </w:p>
     <w:p>
       <w:pPr>
@@ -461,8 +738,523 @@
           <w:szCs w:val="24"/>
           <w:shd w:val="clear" w:color="auto" w:fill="FFFFFF"/>
         </w:rPr>
+        <w:lastRenderedPageBreak/>
         <w:t>Methodology</w:t>
       </w:r>
+    </w:p>
+    <w:p>
+      <w:pPr>
+        <w:ind w:left="60"/>
+        <w:jc w:val="both"/>
+        <w:rPr>
+          <w:rStyle w:val="Strong"/>
+          <w:rFonts w:asciiTheme="majorHAnsi" w:hAnsiTheme="majorHAnsi" w:cs="Arial"/>
+          <w:b w:val="0"/>
+          <w:color w:val="1F1F1F"/>
+          <w:sz w:val="24"/>
+          <w:szCs w:val="24"/>
+          <w:shd w:val="clear" w:color="auto" w:fill="FFFFFF"/>
+        </w:rPr>
+      </w:pPr>
+      <w:r>
+        <w:rPr>
+          <w:rStyle w:val="Strong"/>
+          <w:rFonts w:asciiTheme="majorHAnsi" w:hAnsiTheme="majorHAnsi" w:cs="Arial"/>
+          <w:b w:val="0"/>
+          <w:color w:val="1F1F1F"/>
+          <w:sz w:val="24"/>
+          <w:szCs w:val="24"/>
+          <w:shd w:val="clear" w:color="auto" w:fill="FFFFFF"/>
+        </w:rPr>
+        <w:t>In order to suggest a neighborhood to any user, we first need to</w:t>
+      </w:r>
+      <w:r>
+        <w:rPr>
+          <w:rStyle w:val="Strong"/>
+          <w:rFonts w:asciiTheme="majorHAnsi" w:hAnsiTheme="majorHAnsi" w:cs="Arial"/>
+          <w:b w:val="0"/>
+          <w:color w:val="1F1F1F"/>
+          <w:sz w:val="24"/>
+          <w:szCs w:val="24"/>
+          <w:shd w:val="clear" w:color="auto" w:fill="FFFFFF"/>
+        </w:rPr>
+        <w:t xml:space="preserve"> collect data about the neighbo</w:t>
+      </w:r>
+      <w:r>
+        <w:rPr>
+          <w:rStyle w:val="Strong"/>
+          <w:rFonts w:asciiTheme="majorHAnsi" w:hAnsiTheme="majorHAnsi" w:cs="Arial"/>
+          <w:b w:val="0"/>
+          <w:color w:val="1F1F1F"/>
+          <w:sz w:val="24"/>
+          <w:szCs w:val="24"/>
+          <w:shd w:val="clear" w:color="auto" w:fill="FFFFFF"/>
+        </w:rPr>
+        <w:t xml:space="preserve">rhoods. I first collected data from Wikipedia using Python library </w:t>
+      </w:r>
+      <w:proofErr w:type="spellStart"/>
+      <w:r>
+        <w:rPr>
+          <w:rStyle w:val="Strong"/>
+          <w:rFonts w:asciiTheme="majorHAnsi" w:hAnsiTheme="majorHAnsi" w:cs="Arial"/>
+          <w:b w:val="0"/>
+          <w:color w:val="1F1F1F"/>
+          <w:sz w:val="24"/>
+          <w:szCs w:val="24"/>
+          <w:shd w:val="clear" w:color="auto" w:fill="FFFFFF"/>
+        </w:rPr>
+        <w:t>Beautifulsoup</w:t>
+      </w:r>
+      <w:proofErr w:type="spellEnd"/>
+      <w:r>
+        <w:rPr>
+          <w:rStyle w:val="Strong"/>
+          <w:rFonts w:asciiTheme="majorHAnsi" w:hAnsiTheme="majorHAnsi" w:cs="Arial"/>
+          <w:b w:val="0"/>
+          <w:color w:val="1F1F1F"/>
+          <w:sz w:val="24"/>
+          <w:szCs w:val="24"/>
+          <w:shd w:val="clear" w:color="auto" w:fill="FFFFFF"/>
+        </w:rPr>
+        <w:t xml:space="preserve">. Then I used </w:t>
+      </w:r>
+      <w:proofErr w:type="spellStart"/>
+      <w:r>
+        <w:rPr>
+          <w:rStyle w:val="Strong"/>
+          <w:rFonts w:asciiTheme="majorHAnsi" w:hAnsiTheme="majorHAnsi" w:cs="Arial"/>
+          <w:b w:val="0"/>
+          <w:color w:val="1F1F1F"/>
+          <w:sz w:val="24"/>
+          <w:szCs w:val="24"/>
+          <w:shd w:val="clear" w:color="auto" w:fill="FFFFFF"/>
+        </w:rPr>
+        <w:t>FourSquare</w:t>
+      </w:r>
+      <w:proofErr w:type="spellEnd"/>
+      <w:r>
+        <w:rPr>
+          <w:rStyle w:val="Strong"/>
+          <w:rFonts w:asciiTheme="majorHAnsi" w:hAnsiTheme="majorHAnsi" w:cs="Arial"/>
+          <w:b w:val="0"/>
+          <w:color w:val="1F1F1F"/>
+          <w:sz w:val="24"/>
+          <w:szCs w:val="24"/>
+          <w:shd w:val="clear" w:color="auto" w:fill="FFFFFF"/>
+        </w:rPr>
+        <w:t xml:space="preserve"> API to obtain top 15 most common venues</w:t>
+      </w:r>
+      <w:r>
+        <w:rPr>
+          <w:rStyle w:val="Strong"/>
+          <w:rFonts w:asciiTheme="majorHAnsi" w:hAnsiTheme="majorHAnsi" w:cs="Arial"/>
+          <w:b w:val="0"/>
+          <w:color w:val="1F1F1F"/>
+          <w:sz w:val="24"/>
+          <w:szCs w:val="24"/>
+          <w:shd w:val="clear" w:color="auto" w:fill="FFFFFF"/>
+        </w:rPr>
+        <w:t xml:space="preserve"> in the neighbo</w:t>
+      </w:r>
+      <w:r>
+        <w:rPr>
+          <w:rStyle w:val="Strong"/>
+          <w:rFonts w:asciiTheme="majorHAnsi" w:hAnsiTheme="majorHAnsi" w:cs="Arial"/>
+          <w:b w:val="0"/>
+          <w:color w:val="1F1F1F"/>
+          <w:sz w:val="24"/>
+          <w:szCs w:val="24"/>
+          <w:shd w:val="clear" w:color="auto" w:fill="FFFFFF"/>
+        </w:rPr>
+        <w:t>rhood. Then the program asks for the preferences of the users.</w:t>
+      </w:r>
+      <w:r>
+        <w:rPr>
+          <w:rStyle w:val="Strong"/>
+          <w:rFonts w:asciiTheme="majorHAnsi" w:hAnsiTheme="majorHAnsi" w:cs="Arial"/>
+          <w:b w:val="0"/>
+          <w:color w:val="1F1F1F"/>
+          <w:sz w:val="24"/>
+          <w:szCs w:val="24"/>
+          <w:shd w:val="clear" w:color="auto" w:fill="FFFFFF"/>
+        </w:rPr>
+        <w:t xml:space="preserve"> According to the keywords entered by the user, the program will look for the best option for the user, and suggest the same to the user.</w:t>
+      </w:r>
+      <w:r>
+        <w:rPr>
+          <w:rStyle w:val="Strong"/>
+          <w:rFonts w:asciiTheme="majorHAnsi" w:hAnsiTheme="majorHAnsi" w:cs="Arial"/>
+          <w:b w:val="0"/>
+          <w:color w:val="1F1F1F"/>
+          <w:sz w:val="24"/>
+          <w:szCs w:val="24"/>
+          <w:shd w:val="clear" w:color="auto" w:fill="FFFFFF"/>
+        </w:rPr>
+        <w:t xml:space="preserve"> The steps followed in this project can be summarized as follows:</w:t>
+      </w:r>
+    </w:p>
+    <w:p>
+      <w:pPr>
+        <w:pStyle w:val="ListParagraph"/>
+        <w:numPr>
+          <w:ilvl w:val="0"/>
+          <w:numId w:val="5"/>
+        </w:numPr>
+        <w:jc w:val="both"/>
+        <w:rPr>
+          <w:rStyle w:val="Strong"/>
+          <w:rFonts w:asciiTheme="majorHAnsi" w:hAnsiTheme="majorHAnsi" w:cs="Arial"/>
+          <w:b w:val="0"/>
+          <w:color w:val="1F1F1F"/>
+          <w:sz w:val="24"/>
+          <w:szCs w:val="24"/>
+          <w:shd w:val="clear" w:color="auto" w:fill="FFFFFF"/>
+        </w:rPr>
+      </w:pPr>
+      <w:r>
+        <w:rPr>
+          <w:rStyle w:val="Strong"/>
+          <w:rFonts w:asciiTheme="majorHAnsi" w:hAnsiTheme="majorHAnsi" w:cs="Arial"/>
+          <w:b w:val="0"/>
+          <w:color w:val="1F1F1F"/>
+          <w:sz w:val="24"/>
+          <w:szCs w:val="24"/>
+          <w:shd w:val="clear" w:color="auto" w:fill="FFFFFF"/>
+        </w:rPr>
+        <w:t>Extract the list of neighborhoods of  Toronto from Wikipedia</w:t>
+      </w:r>
+    </w:p>
+    <w:p>
+      <w:pPr>
+        <w:pStyle w:val="ListParagraph"/>
+        <w:numPr>
+          <w:ilvl w:val="0"/>
+          <w:numId w:val="5"/>
+        </w:numPr>
+        <w:jc w:val="both"/>
+        <w:rPr>
+          <w:rStyle w:val="Strong"/>
+          <w:rFonts w:asciiTheme="majorHAnsi" w:hAnsiTheme="majorHAnsi" w:cs="Arial"/>
+          <w:b w:val="0"/>
+          <w:color w:val="1F1F1F"/>
+          <w:sz w:val="24"/>
+          <w:szCs w:val="24"/>
+          <w:shd w:val="clear" w:color="auto" w:fill="FFFFFF"/>
+        </w:rPr>
+      </w:pPr>
+      <w:r>
+        <w:rPr>
+          <w:rStyle w:val="Strong"/>
+          <w:rFonts w:asciiTheme="majorHAnsi" w:hAnsiTheme="majorHAnsi" w:cs="Arial"/>
+          <w:b w:val="0"/>
+          <w:color w:val="1F1F1F"/>
+          <w:sz w:val="24"/>
+          <w:szCs w:val="24"/>
+          <w:shd w:val="clear" w:color="auto" w:fill="FFFFFF"/>
+        </w:rPr>
+        <w:t xml:space="preserve">Add latitude and longitude to the extracted data using </w:t>
+      </w:r>
+      <w:proofErr w:type="spellStart"/>
+      <w:r>
+        <w:rPr>
+          <w:rStyle w:val="Strong"/>
+          <w:rFonts w:asciiTheme="majorHAnsi" w:hAnsiTheme="majorHAnsi" w:cs="Arial"/>
+          <w:b w:val="0"/>
+          <w:color w:val="1F1F1F"/>
+          <w:sz w:val="24"/>
+          <w:szCs w:val="24"/>
+          <w:shd w:val="clear" w:color="auto" w:fill="FFFFFF"/>
+        </w:rPr>
+        <w:t>G</w:t>
+      </w:r>
+      <w:r>
+        <w:rPr>
+          <w:rStyle w:val="Strong"/>
+          <w:rFonts w:asciiTheme="majorHAnsi" w:hAnsiTheme="majorHAnsi" w:cs="Arial"/>
+          <w:b w:val="0"/>
+          <w:color w:val="1F1F1F"/>
+          <w:sz w:val="24"/>
+          <w:szCs w:val="24"/>
+          <w:shd w:val="clear" w:color="auto" w:fill="FFFFFF"/>
+        </w:rPr>
+        <w:t>eocoder</w:t>
+      </w:r>
+      <w:proofErr w:type="spellEnd"/>
+    </w:p>
+    <w:p>
+      <w:pPr>
+        <w:pStyle w:val="ListParagraph"/>
+        <w:numPr>
+          <w:ilvl w:val="0"/>
+          <w:numId w:val="5"/>
+        </w:numPr>
+        <w:jc w:val="both"/>
+        <w:rPr>
+          <w:rStyle w:val="Strong"/>
+          <w:rFonts w:asciiTheme="majorHAnsi" w:hAnsiTheme="majorHAnsi" w:cs="Arial"/>
+          <w:b w:val="0"/>
+          <w:color w:val="1F1F1F"/>
+          <w:sz w:val="24"/>
+          <w:szCs w:val="24"/>
+          <w:shd w:val="clear" w:color="auto" w:fill="FFFFFF"/>
+        </w:rPr>
+      </w:pPr>
+      <w:r>
+        <w:rPr>
+          <w:rStyle w:val="Strong"/>
+          <w:rFonts w:asciiTheme="majorHAnsi" w:hAnsiTheme="majorHAnsi" w:cs="Arial"/>
+          <w:b w:val="0"/>
+          <w:color w:val="1F1F1F"/>
+          <w:sz w:val="24"/>
+          <w:szCs w:val="24"/>
+          <w:shd w:val="clear" w:color="auto" w:fill="FFFFFF"/>
+        </w:rPr>
+        <w:t xml:space="preserve">Make an account on </w:t>
+      </w:r>
+      <w:proofErr w:type="spellStart"/>
+      <w:r>
+        <w:rPr>
+          <w:rStyle w:val="Strong"/>
+          <w:rFonts w:asciiTheme="majorHAnsi" w:hAnsiTheme="majorHAnsi" w:cs="Arial"/>
+          <w:b w:val="0"/>
+          <w:color w:val="1F1F1F"/>
+          <w:sz w:val="24"/>
+          <w:szCs w:val="24"/>
+          <w:shd w:val="clear" w:color="auto" w:fill="FFFFFF"/>
+        </w:rPr>
+        <w:t>FourSquare</w:t>
+      </w:r>
+      <w:proofErr w:type="spellEnd"/>
+      <w:r>
+        <w:rPr>
+          <w:rStyle w:val="Strong"/>
+          <w:rFonts w:asciiTheme="majorHAnsi" w:hAnsiTheme="majorHAnsi" w:cs="Arial"/>
+          <w:b w:val="0"/>
+          <w:color w:val="1F1F1F"/>
+          <w:sz w:val="24"/>
+          <w:szCs w:val="24"/>
+          <w:shd w:val="clear" w:color="auto" w:fill="FFFFFF"/>
+        </w:rPr>
+        <w:t xml:space="preserve"> in order to be able to make a reques</w:t>
+      </w:r>
+      <w:r>
+        <w:rPr>
+          <w:rStyle w:val="Strong"/>
+          <w:rFonts w:asciiTheme="majorHAnsi" w:hAnsiTheme="majorHAnsi" w:cs="Arial"/>
+          <w:b w:val="0"/>
+          <w:color w:val="1F1F1F"/>
+          <w:sz w:val="24"/>
+          <w:szCs w:val="24"/>
+          <w:shd w:val="clear" w:color="auto" w:fill="FFFFFF"/>
+        </w:rPr>
+        <w:t xml:space="preserve">t for data using </w:t>
+      </w:r>
+      <w:proofErr w:type="spellStart"/>
+      <w:r>
+        <w:rPr>
+          <w:rStyle w:val="Strong"/>
+          <w:rFonts w:asciiTheme="majorHAnsi" w:hAnsiTheme="majorHAnsi" w:cs="Arial"/>
+          <w:b w:val="0"/>
+          <w:color w:val="1F1F1F"/>
+          <w:sz w:val="24"/>
+          <w:szCs w:val="24"/>
+          <w:shd w:val="clear" w:color="auto" w:fill="FFFFFF"/>
+        </w:rPr>
+        <w:t>FourSquare</w:t>
+      </w:r>
+      <w:proofErr w:type="spellEnd"/>
+      <w:r>
+        <w:rPr>
+          <w:rStyle w:val="Strong"/>
+          <w:rFonts w:asciiTheme="majorHAnsi" w:hAnsiTheme="majorHAnsi" w:cs="Arial"/>
+          <w:b w:val="0"/>
+          <w:color w:val="1F1F1F"/>
+          <w:sz w:val="24"/>
+          <w:szCs w:val="24"/>
+          <w:shd w:val="clear" w:color="auto" w:fill="FFFFFF"/>
+        </w:rPr>
+        <w:t xml:space="preserve"> API</w:t>
+      </w:r>
+    </w:p>
+    <w:p>
+      <w:pPr>
+        <w:pStyle w:val="ListParagraph"/>
+        <w:numPr>
+          <w:ilvl w:val="0"/>
+          <w:numId w:val="5"/>
+        </w:numPr>
+        <w:jc w:val="both"/>
+        <w:rPr>
+          <w:rStyle w:val="Strong"/>
+          <w:rFonts w:asciiTheme="majorHAnsi" w:hAnsiTheme="majorHAnsi" w:cs="Arial"/>
+          <w:b w:val="0"/>
+          <w:color w:val="1F1F1F"/>
+          <w:sz w:val="24"/>
+          <w:szCs w:val="24"/>
+          <w:shd w:val="clear" w:color="auto" w:fill="FFFFFF"/>
+        </w:rPr>
+      </w:pPr>
+      <w:r>
+        <w:rPr>
+          <w:rStyle w:val="Strong"/>
+          <w:rFonts w:asciiTheme="majorHAnsi" w:hAnsiTheme="majorHAnsi" w:cs="Arial"/>
+          <w:b w:val="0"/>
+          <w:color w:val="1F1F1F"/>
+          <w:sz w:val="24"/>
+          <w:szCs w:val="24"/>
+          <w:shd w:val="clear" w:color="auto" w:fill="FFFFFF"/>
+        </w:rPr>
+        <w:t xml:space="preserve">Apply k-means clustering </w:t>
+      </w:r>
+      <w:r>
+        <w:rPr>
+          <w:rStyle w:val="Strong"/>
+          <w:rFonts w:asciiTheme="majorHAnsi" w:hAnsiTheme="majorHAnsi" w:cs="Arial"/>
+          <w:b w:val="0"/>
+          <w:color w:val="1F1F1F"/>
+          <w:sz w:val="24"/>
+          <w:szCs w:val="24"/>
+          <w:shd w:val="clear" w:color="auto" w:fill="FFFFFF"/>
+        </w:rPr>
+        <w:t>on the data</w:t>
+      </w:r>
+    </w:p>
+    <w:p>
+      <w:pPr>
+        <w:pStyle w:val="ListParagraph"/>
+        <w:numPr>
+          <w:ilvl w:val="0"/>
+          <w:numId w:val="5"/>
+        </w:numPr>
+        <w:jc w:val="both"/>
+        <w:rPr>
+          <w:rStyle w:val="Strong"/>
+          <w:rFonts w:asciiTheme="majorHAnsi" w:hAnsiTheme="majorHAnsi" w:cs="Arial"/>
+          <w:b w:val="0"/>
+          <w:color w:val="1F1F1F"/>
+          <w:sz w:val="24"/>
+          <w:szCs w:val="24"/>
+          <w:shd w:val="clear" w:color="auto" w:fill="FFFFFF"/>
+        </w:rPr>
+      </w:pPr>
+      <w:r>
+        <w:rPr>
+          <w:rStyle w:val="Strong"/>
+          <w:rFonts w:asciiTheme="majorHAnsi" w:hAnsiTheme="majorHAnsi" w:cs="Arial"/>
+          <w:b w:val="0"/>
+          <w:color w:val="1F1F1F"/>
+          <w:sz w:val="24"/>
+          <w:szCs w:val="24"/>
+          <w:shd w:val="clear" w:color="auto" w:fill="FFFFFF"/>
+        </w:rPr>
+        <w:t>Visualize the neighborhoods and clusters on a map using Folium.</w:t>
+      </w:r>
+    </w:p>
+    <w:p>
+      <w:pPr>
+        <w:pStyle w:val="ListParagraph"/>
+        <w:numPr>
+          <w:ilvl w:val="0"/>
+          <w:numId w:val="5"/>
+        </w:numPr>
+        <w:jc w:val="both"/>
+        <w:rPr>
+          <w:rStyle w:val="Strong"/>
+          <w:rFonts w:asciiTheme="majorHAnsi" w:hAnsiTheme="majorHAnsi" w:cs="Arial"/>
+          <w:b w:val="0"/>
+          <w:color w:val="1F1F1F"/>
+          <w:sz w:val="24"/>
+          <w:szCs w:val="24"/>
+          <w:shd w:val="clear" w:color="auto" w:fill="FFFFFF"/>
+        </w:rPr>
+      </w:pPr>
+      <w:r>
+        <w:rPr>
+          <w:rStyle w:val="Strong"/>
+          <w:rFonts w:asciiTheme="majorHAnsi" w:hAnsiTheme="majorHAnsi" w:cs="Arial"/>
+          <w:b w:val="0"/>
+          <w:color w:val="1F1F1F"/>
+          <w:sz w:val="24"/>
+          <w:szCs w:val="24"/>
+          <w:shd w:val="clear" w:color="auto" w:fill="FFFFFF"/>
+        </w:rPr>
+        <w:t>Ask user for his preferences</w:t>
+      </w:r>
+    </w:p>
+    <w:p>
+      <w:pPr>
+        <w:pStyle w:val="ListParagraph"/>
+        <w:numPr>
+          <w:ilvl w:val="0"/>
+          <w:numId w:val="5"/>
+        </w:numPr>
+        <w:jc w:val="both"/>
+        <w:rPr>
+          <w:rStyle w:val="Strong"/>
+          <w:rFonts w:asciiTheme="majorHAnsi" w:hAnsiTheme="majorHAnsi" w:cs="Arial"/>
+          <w:b w:val="0"/>
+          <w:color w:val="1F1F1F"/>
+          <w:sz w:val="24"/>
+          <w:szCs w:val="24"/>
+          <w:shd w:val="clear" w:color="auto" w:fill="FFFFFF"/>
+        </w:rPr>
+      </w:pPr>
+      <w:r>
+        <w:rPr>
+          <w:rStyle w:val="Strong"/>
+          <w:rFonts w:asciiTheme="majorHAnsi" w:hAnsiTheme="majorHAnsi" w:cs="Arial"/>
+          <w:b w:val="0"/>
+          <w:color w:val="1F1F1F"/>
+          <w:sz w:val="24"/>
+          <w:szCs w:val="24"/>
+          <w:shd w:val="clear" w:color="auto" w:fill="FFFFFF"/>
+        </w:rPr>
+        <w:t>Use the input in order to find the best output</w:t>
+      </w:r>
+    </w:p>
+    <w:p>
+      <w:pPr>
+        <w:pStyle w:val="ListParagraph"/>
+        <w:numPr>
+          <w:ilvl w:val="0"/>
+          <w:numId w:val="5"/>
+        </w:numPr>
+        <w:jc w:val="both"/>
+        <w:rPr>
+          <w:rStyle w:val="Strong"/>
+          <w:rFonts w:asciiTheme="majorHAnsi" w:hAnsiTheme="majorHAnsi" w:cs="Arial"/>
+          <w:b w:val="0"/>
+          <w:color w:val="1F1F1F"/>
+          <w:sz w:val="24"/>
+          <w:szCs w:val="24"/>
+          <w:shd w:val="clear" w:color="auto" w:fill="FFFFFF"/>
+        </w:rPr>
+      </w:pPr>
+      <w:r>
+        <w:rPr>
+          <w:rStyle w:val="Strong"/>
+          <w:rFonts w:asciiTheme="majorHAnsi" w:hAnsiTheme="majorHAnsi" w:cs="Arial"/>
+          <w:b w:val="0"/>
+          <w:color w:val="1F1F1F"/>
+          <w:sz w:val="24"/>
+          <w:szCs w:val="24"/>
+          <w:shd w:val="clear" w:color="auto" w:fill="FFFFFF"/>
+        </w:rPr>
+        <w:t>Output the suggestions</w:t>
+      </w:r>
+    </w:p>
+    <w:p>
+      <w:pPr>
+        <w:ind w:left="60"/>
+        <w:jc w:val="both"/>
+        <w:rPr>
+          <w:rStyle w:val="Strong"/>
+          <w:rFonts w:asciiTheme="majorHAnsi" w:hAnsiTheme="majorHAnsi" w:cs="Arial"/>
+          <w:b w:val="0"/>
+          <w:color w:val="1F1F1F"/>
+          <w:shd w:val="clear" w:color="auto" w:fill="FFFFFF"/>
+        </w:rPr>
+      </w:pPr>
     </w:p>
     <w:p>
       <w:pPr>
@@ -495,6 +1287,180 @@
     </w:p>
     <w:p>
       <w:pPr>
+        <w:ind w:left="60"/>
+        <w:jc w:val="both"/>
+        <w:rPr>
+          <w:rStyle w:val="Strong"/>
+          <w:rFonts w:asciiTheme="majorHAnsi" w:hAnsiTheme="majorHAnsi" w:cs="Arial"/>
+          <w:b w:val="0"/>
+          <w:color w:val="1F1F1F"/>
+          <w:sz w:val="24"/>
+          <w:szCs w:val="24"/>
+          <w:shd w:val="clear" w:color="auto" w:fill="FFFFFF"/>
+        </w:rPr>
+      </w:pPr>
+      <w:r>
+        <w:rPr>
+          <w:rStyle w:val="Strong"/>
+          <w:rFonts w:asciiTheme="majorHAnsi" w:hAnsiTheme="majorHAnsi" w:cs="Arial"/>
+          <w:b w:val="0"/>
+          <w:color w:val="1F1F1F"/>
+          <w:sz w:val="24"/>
+          <w:szCs w:val="24"/>
+          <w:shd w:val="clear" w:color="auto" w:fill="FFFFFF"/>
+        </w:rPr>
+        <w:t>I was successfully ab</w:t>
+      </w:r>
+      <w:r>
+        <w:rPr>
+          <w:rStyle w:val="Strong"/>
+          <w:rFonts w:asciiTheme="majorHAnsi" w:hAnsiTheme="majorHAnsi" w:cs="Arial"/>
+          <w:b w:val="0"/>
+          <w:color w:val="1F1F1F"/>
+          <w:sz w:val="24"/>
+          <w:szCs w:val="24"/>
+          <w:shd w:val="clear" w:color="auto" w:fill="FFFFFF"/>
+        </w:rPr>
+        <w:t xml:space="preserve">le to implement the </w:t>
+      </w:r>
+      <w:r>
+        <w:rPr>
+          <w:rStyle w:val="Strong"/>
+          <w:rFonts w:asciiTheme="majorHAnsi" w:hAnsiTheme="majorHAnsi" w:cs="Arial"/>
+          <w:b w:val="0"/>
+          <w:color w:val="1F1F1F"/>
+          <w:sz w:val="24"/>
+          <w:szCs w:val="24"/>
+          <w:shd w:val="clear" w:color="auto" w:fill="FFFFFF"/>
+        </w:rPr>
+        <w:t>project idea</w:t>
+      </w:r>
+      <w:r>
+        <w:rPr>
+          <w:rStyle w:val="Strong"/>
+          <w:rFonts w:asciiTheme="majorHAnsi" w:hAnsiTheme="majorHAnsi" w:cs="Arial"/>
+          <w:b w:val="0"/>
+          <w:color w:val="1F1F1F"/>
+          <w:sz w:val="24"/>
+          <w:szCs w:val="24"/>
+          <w:shd w:val="clear" w:color="auto" w:fill="FFFFFF"/>
+        </w:rPr>
+        <w:t xml:space="preserve"> using </w:t>
+      </w:r>
+      <w:r>
+        <w:rPr>
+          <w:rStyle w:val="Strong"/>
+          <w:rFonts w:asciiTheme="majorHAnsi" w:hAnsiTheme="majorHAnsi" w:cs="Arial"/>
+          <w:b w:val="0"/>
+          <w:color w:val="1F1F1F"/>
+          <w:sz w:val="24"/>
+          <w:szCs w:val="24"/>
+          <w:shd w:val="clear" w:color="auto" w:fill="FFFFFF"/>
+        </w:rPr>
+        <w:t xml:space="preserve">various </w:t>
+      </w:r>
+      <w:r>
+        <w:rPr>
+          <w:rStyle w:val="Strong"/>
+          <w:rFonts w:asciiTheme="majorHAnsi" w:hAnsiTheme="majorHAnsi" w:cs="Arial"/>
+          <w:b w:val="0"/>
+          <w:color w:val="1F1F1F"/>
+          <w:sz w:val="24"/>
+          <w:szCs w:val="24"/>
+          <w:shd w:val="clear" w:color="auto" w:fill="FFFFFF"/>
+        </w:rPr>
+        <w:t xml:space="preserve">Python </w:t>
+      </w:r>
+      <w:r>
+        <w:rPr>
+          <w:rStyle w:val="Strong"/>
+          <w:rFonts w:asciiTheme="majorHAnsi" w:hAnsiTheme="majorHAnsi" w:cs="Arial"/>
+          <w:b w:val="0"/>
+          <w:color w:val="1F1F1F"/>
+          <w:sz w:val="24"/>
+          <w:szCs w:val="24"/>
+          <w:shd w:val="clear" w:color="auto" w:fill="FFFFFF"/>
+        </w:rPr>
+        <w:t xml:space="preserve">libraries </w:t>
+      </w:r>
+      <w:r>
+        <w:rPr>
+          <w:rStyle w:val="Strong"/>
+          <w:rFonts w:asciiTheme="majorHAnsi" w:hAnsiTheme="majorHAnsi" w:cs="Arial"/>
+          <w:b w:val="0"/>
+          <w:color w:val="1F1F1F"/>
+          <w:sz w:val="24"/>
+          <w:szCs w:val="24"/>
+          <w:shd w:val="clear" w:color="auto" w:fill="FFFFFF"/>
+        </w:rPr>
+        <w:t xml:space="preserve">and </w:t>
+      </w:r>
+      <w:proofErr w:type="spellStart"/>
+      <w:r>
+        <w:rPr>
+          <w:rStyle w:val="Strong"/>
+          <w:rFonts w:asciiTheme="majorHAnsi" w:hAnsiTheme="majorHAnsi" w:cs="Arial"/>
+          <w:b w:val="0"/>
+          <w:color w:val="1F1F1F"/>
+          <w:sz w:val="24"/>
+          <w:szCs w:val="24"/>
+          <w:shd w:val="clear" w:color="auto" w:fill="FFFFFF"/>
+        </w:rPr>
+        <w:t>FourSquare</w:t>
+      </w:r>
+      <w:proofErr w:type="spellEnd"/>
+      <w:r>
+        <w:rPr>
+          <w:rStyle w:val="Strong"/>
+          <w:rFonts w:asciiTheme="majorHAnsi" w:hAnsiTheme="majorHAnsi" w:cs="Arial"/>
+          <w:b w:val="0"/>
+          <w:color w:val="1F1F1F"/>
+          <w:sz w:val="24"/>
+          <w:szCs w:val="24"/>
+          <w:shd w:val="clear" w:color="auto" w:fill="FFFFFF"/>
+        </w:rPr>
+        <w:t xml:space="preserve"> API</w:t>
+      </w:r>
+      <w:r>
+        <w:rPr>
+          <w:rStyle w:val="Strong"/>
+          <w:rFonts w:asciiTheme="majorHAnsi" w:hAnsiTheme="majorHAnsi" w:cs="Arial"/>
+          <w:b w:val="0"/>
+          <w:color w:val="1F1F1F"/>
+          <w:sz w:val="24"/>
+          <w:szCs w:val="24"/>
+          <w:shd w:val="clear" w:color="auto" w:fill="FFFFFF"/>
+        </w:rPr>
+        <w:t xml:space="preserve">. This project suggests its users the best suitable </w:t>
+      </w:r>
+      <w:r>
+        <w:rPr>
+          <w:rStyle w:val="Strong"/>
+          <w:rFonts w:asciiTheme="majorHAnsi" w:hAnsiTheme="majorHAnsi" w:cs="Arial"/>
+          <w:b w:val="0"/>
+          <w:color w:val="1F1F1F"/>
+          <w:sz w:val="24"/>
+          <w:szCs w:val="24"/>
+          <w:shd w:val="clear" w:color="auto" w:fill="FFFFFF"/>
+        </w:rPr>
+        <w:t>neighborhood in Toronto according to their preferred choices.</w:t>
+      </w:r>
+    </w:p>
+    <w:p>
+      <w:pPr>
+        <w:pStyle w:val="ListParagraph"/>
+        <w:ind w:left="420"/>
+        <w:jc w:val="both"/>
+        <w:rPr>
+          <w:rStyle w:val="Strong"/>
+          <w:rFonts w:asciiTheme="majorHAnsi" w:hAnsiTheme="majorHAnsi" w:cs="Arial"/>
+          <w:color w:val="1F1F1F"/>
+          <w:shd w:val="clear" w:color="auto" w:fill="FFFFFF"/>
+        </w:rPr>
+      </w:pPr>
+    </w:p>
+    <w:p>
+      <w:pPr>
         <w:pStyle w:val="ListParagraph"/>
         <w:numPr>
           <w:ilvl w:val="0"/>
@@ -524,6 +1490,144 @@
     </w:p>
     <w:p>
       <w:pPr>
+        <w:jc w:val="both"/>
+        <w:rPr>
+          <w:rStyle w:val="Strong"/>
+          <w:rFonts w:asciiTheme="majorHAnsi" w:hAnsiTheme="majorHAnsi" w:cs="Arial"/>
+          <w:b w:val="0"/>
+          <w:color w:val="1F1F1F"/>
+          <w:sz w:val="24"/>
+          <w:szCs w:val="24"/>
+          <w:shd w:val="clear" w:color="auto" w:fill="FFFFFF"/>
+        </w:rPr>
+      </w:pPr>
+      <w:r>
+        <w:rPr>
+          <w:rStyle w:val="Strong"/>
+          <w:rFonts w:asciiTheme="majorHAnsi" w:hAnsiTheme="majorHAnsi" w:cs="Arial"/>
+          <w:b w:val="0"/>
+          <w:color w:val="1F1F1F"/>
+          <w:sz w:val="24"/>
+          <w:szCs w:val="24"/>
+          <w:shd w:val="clear" w:color="auto" w:fill="FFFFFF"/>
+        </w:rPr>
+        <w:t>Foursquare API has played a crucial role in the development of this project</w:t>
+      </w:r>
+      <w:r>
+        <w:rPr>
+          <w:rStyle w:val="Strong"/>
+          <w:rFonts w:asciiTheme="majorHAnsi" w:hAnsiTheme="majorHAnsi" w:cs="Arial"/>
+          <w:b w:val="0"/>
+          <w:color w:val="1F1F1F"/>
+          <w:sz w:val="24"/>
+          <w:szCs w:val="24"/>
+          <w:shd w:val="clear" w:color="auto" w:fill="FFFFFF"/>
+        </w:rPr>
+        <w:t xml:space="preserve"> as the output of the project mostly depends on the data extracted using the </w:t>
+      </w:r>
+      <w:proofErr w:type="spellStart"/>
+      <w:r>
+        <w:rPr>
+          <w:rStyle w:val="Strong"/>
+          <w:rFonts w:asciiTheme="majorHAnsi" w:hAnsiTheme="majorHAnsi" w:cs="Arial"/>
+          <w:b w:val="0"/>
+          <w:color w:val="1F1F1F"/>
+          <w:sz w:val="24"/>
+          <w:szCs w:val="24"/>
+          <w:shd w:val="clear" w:color="auto" w:fill="FFFFFF"/>
+        </w:rPr>
+        <w:t>FourSquare</w:t>
+      </w:r>
+      <w:proofErr w:type="spellEnd"/>
+      <w:r>
+        <w:rPr>
+          <w:rStyle w:val="Strong"/>
+          <w:rFonts w:asciiTheme="majorHAnsi" w:hAnsiTheme="majorHAnsi" w:cs="Arial"/>
+          <w:b w:val="0"/>
+          <w:color w:val="1F1F1F"/>
+          <w:sz w:val="24"/>
+          <w:szCs w:val="24"/>
+          <w:shd w:val="clear" w:color="auto" w:fill="FFFFFF"/>
+        </w:rPr>
+        <w:t xml:space="preserve"> API</w:t>
+      </w:r>
+      <w:r>
+        <w:rPr>
+          <w:rStyle w:val="Strong"/>
+          <w:rFonts w:asciiTheme="majorHAnsi" w:hAnsiTheme="majorHAnsi" w:cs="Arial"/>
+          <w:b w:val="0"/>
+          <w:color w:val="1F1F1F"/>
+          <w:sz w:val="24"/>
+          <w:szCs w:val="24"/>
+          <w:shd w:val="clear" w:color="auto" w:fill="FFFFFF"/>
+        </w:rPr>
+        <w:t xml:space="preserve">. This project can be further developed by asking the user about the things that he least prefers. Also, if we could somehow obtain the types of neighborhoods that the </w:t>
+      </w:r>
+      <w:proofErr w:type="gramStart"/>
+      <w:r>
+        <w:rPr>
+          <w:rStyle w:val="Strong"/>
+          <w:rFonts w:asciiTheme="majorHAnsi" w:hAnsiTheme="majorHAnsi" w:cs="Arial"/>
+          <w:b w:val="0"/>
+          <w:color w:val="1F1F1F"/>
+          <w:sz w:val="24"/>
+          <w:szCs w:val="24"/>
+          <w:shd w:val="clear" w:color="auto" w:fill="FFFFFF"/>
+        </w:rPr>
+        <w:t>user likes</w:t>
+      </w:r>
+      <w:r>
+        <w:rPr>
+          <w:rStyle w:val="Strong"/>
+          <w:rFonts w:asciiTheme="majorHAnsi" w:hAnsiTheme="majorHAnsi" w:cs="Arial"/>
+          <w:b w:val="0"/>
+          <w:color w:val="1F1F1F"/>
+          <w:sz w:val="24"/>
+          <w:szCs w:val="24"/>
+          <w:shd w:val="clear" w:color="auto" w:fill="FFFFFF"/>
+        </w:rPr>
+        <w:t xml:space="preserve"> already</w:t>
+      </w:r>
+      <w:r>
+        <w:rPr>
+          <w:rStyle w:val="Strong"/>
+          <w:rFonts w:asciiTheme="majorHAnsi" w:hAnsiTheme="majorHAnsi" w:cs="Arial"/>
+          <w:b w:val="0"/>
+          <w:color w:val="1F1F1F"/>
+          <w:sz w:val="24"/>
+          <w:szCs w:val="24"/>
+          <w:shd w:val="clear" w:color="auto" w:fill="FFFFFF"/>
+        </w:rPr>
+        <w:t>, and compare</w:t>
+      </w:r>
+      <w:proofErr w:type="gramEnd"/>
+      <w:r>
+        <w:rPr>
+          <w:rStyle w:val="Strong"/>
+          <w:rFonts w:asciiTheme="majorHAnsi" w:hAnsiTheme="majorHAnsi" w:cs="Arial"/>
+          <w:b w:val="0"/>
+          <w:color w:val="1F1F1F"/>
+          <w:sz w:val="24"/>
+          <w:szCs w:val="24"/>
+          <w:shd w:val="clear" w:color="auto" w:fill="FFFFFF"/>
+        </w:rPr>
+        <w:t xml:space="preserve"> it with the list of neighborhoods that we have, we can come up with some really good and better suggestions for the users.</w:t>
+      </w:r>
+    </w:p>
+    <w:p>
+      <w:pPr>
+        <w:jc w:val="both"/>
+        <w:rPr>
+          <w:rStyle w:val="Strong"/>
+          <w:rFonts w:asciiTheme="majorHAnsi" w:hAnsiTheme="majorHAnsi" w:cs="Arial"/>
+          <w:b w:val="0"/>
+          <w:color w:val="1F1F1F"/>
+          <w:shd w:val="clear" w:color="auto" w:fill="FFFFFF"/>
+        </w:rPr>
+      </w:pPr>
+    </w:p>
+    <w:p>
+      <w:pPr>
         <w:pStyle w:val="ListParagraph"/>
         <w:numPr>
           <w:ilvl w:val="0"/>
@@ -555,210 +1659,149 @@
       <w:pPr>
         <w:jc w:val="both"/>
         <w:rPr>
-          <w:rFonts w:ascii="Arial" w:eastAsia="Times New Roman" w:hAnsi="Arial" w:cs="Arial"/>
-          <w:color w:val="1F1F1F"/>
-          <w:sz w:val="24"/>
-          <w:szCs w:val="24"/>
-        </w:rPr>
-      </w:pPr>
-    </w:p>
-    <w:p>
-      <w:pPr>
-        <w:numPr>
-          <w:ilvl w:val="0"/>
-          <w:numId w:val="2"/>
-        </w:numPr>
-        <w:shd w:val="clear" w:color="auto" w:fill="FFFFFF"/>
-        <w:spacing w:before="100" w:beforeAutospacing="1" w:after="169" w:line="240" w:lineRule="auto"/>
-        <w:rPr>
-          <w:rFonts w:ascii="Arial" w:eastAsia="Times New Roman" w:hAnsi="Arial" w:cs="Arial"/>
-          <w:color w:val="1F1F1F"/>
-          <w:sz w:val="24"/>
-          <w:szCs w:val="24"/>
-        </w:rPr>
-      </w:pPr>
-      <w:r>
-        <w:rPr>
-          <w:rFonts w:ascii="Arial" w:eastAsia="Times New Roman" w:hAnsi="Arial" w:cs="Arial"/>
-          <w:color w:val="1F1F1F"/>
-          <w:sz w:val="24"/>
-          <w:szCs w:val="24"/>
-        </w:rPr>
-        <w:t>Introduction where you discuss the business problem and who would be interested in this project.</w:t>
-      </w:r>
-    </w:p>
-    <w:p>
-      <w:pPr>
-        <w:numPr>
-          <w:ilvl w:val="0"/>
-          <w:numId w:val="2"/>
-        </w:numPr>
-        <w:shd w:val="clear" w:color="auto" w:fill="FFFFFF"/>
-        <w:spacing w:before="100" w:beforeAutospacing="1" w:after="169" w:line="240" w:lineRule="auto"/>
-        <w:rPr>
-          <w:rFonts w:ascii="Arial" w:eastAsia="Times New Roman" w:hAnsi="Arial" w:cs="Arial"/>
-          <w:color w:val="1F1F1F"/>
-          <w:sz w:val="24"/>
-          <w:szCs w:val="24"/>
-        </w:rPr>
-      </w:pPr>
-      <w:r>
-        <w:rPr>
-          <w:rFonts w:ascii="Arial" w:eastAsia="Times New Roman" w:hAnsi="Arial" w:cs="Arial"/>
-          <w:color w:val="1F1F1F"/>
-          <w:sz w:val="24"/>
-          <w:szCs w:val="24"/>
-        </w:rPr>
-        <w:t>Data where you describe the data that will be used to solve the problem and the source of the data.</w:t>
-      </w:r>
-    </w:p>
-    <w:p>
-      <w:pPr>
-        <w:numPr>
-          <w:ilvl w:val="0"/>
-          <w:numId w:val="2"/>
-        </w:numPr>
-        <w:shd w:val="clear" w:color="auto" w:fill="FFFFFF"/>
-        <w:spacing w:before="100" w:beforeAutospacing="1" w:after="169" w:line="240" w:lineRule="auto"/>
-        <w:rPr>
-          <w:rFonts w:ascii="Arial" w:eastAsia="Times New Roman" w:hAnsi="Arial" w:cs="Arial"/>
-          <w:color w:val="1F1F1F"/>
-          <w:sz w:val="24"/>
-          <w:szCs w:val="24"/>
-        </w:rPr>
-      </w:pPr>
-      <w:r>
-        <w:rPr>
-          <w:rFonts w:ascii="Arial" w:eastAsia="Times New Roman" w:hAnsi="Arial" w:cs="Arial"/>
-          <w:color w:val="1F1F1F"/>
-          <w:sz w:val="24"/>
-          <w:szCs w:val="24"/>
-        </w:rPr>
-        <w:lastRenderedPageBreak/>
-        <w:t xml:space="preserve">Methodology section which represents the main component of the report where you discuss and describe any exploratory data analysis that you did, any inferential statistical testing that you performed, if any, and what machine </w:t>
+          <w:rFonts w:asciiTheme="majorHAnsi" w:hAnsiTheme="majorHAnsi"/>
+          <w:sz w:val="24"/>
+          <w:szCs w:val="24"/>
+        </w:rPr>
+      </w:pPr>
+      <w:r>
+        <w:rPr>
+          <w:rFonts w:asciiTheme="majorHAnsi" w:hAnsiTheme="majorHAnsi"/>
+          <w:sz w:val="24"/>
+          <w:szCs w:val="24"/>
+        </w:rPr>
+        <w:t xml:space="preserve">This project proves to be a good implementation of Python Libraries like </w:t>
       </w:r>
       <w:proofErr w:type="spellStart"/>
       <w:r>
         <w:rPr>
-          <w:rFonts w:ascii="Arial" w:eastAsia="Times New Roman" w:hAnsi="Arial" w:cs="Arial"/>
-          <w:color w:val="1F1F1F"/>
-          <w:sz w:val="24"/>
-          <w:szCs w:val="24"/>
-        </w:rPr>
-        <w:t>learnings</w:t>
+          <w:rFonts w:asciiTheme="majorHAnsi" w:hAnsiTheme="majorHAnsi"/>
+          <w:sz w:val="24"/>
+          <w:szCs w:val="24"/>
+        </w:rPr>
+        <w:t>Geocoder</w:t>
       </w:r>
       <w:proofErr w:type="spellEnd"/>
       <w:r>
         <w:rPr>
-          <w:rFonts w:ascii="Arial" w:eastAsia="Times New Roman" w:hAnsi="Arial" w:cs="Arial"/>
-          <w:color w:val="1F1F1F"/>
-          <w:sz w:val="24"/>
-          <w:szCs w:val="24"/>
-        </w:rPr>
-        <w:t xml:space="preserve"> were used and why.</w:t>
-      </w:r>
-    </w:p>
-    <w:p>
-      <w:pPr>
-        <w:numPr>
-          <w:ilvl w:val="0"/>
-          <w:numId w:val="2"/>
-        </w:numPr>
-        <w:shd w:val="clear" w:color="auto" w:fill="FFFFFF"/>
-        <w:spacing w:before="100" w:beforeAutospacing="1" w:after="169" w:line="240" w:lineRule="auto"/>
-        <w:rPr>
-          <w:rFonts w:ascii="Arial" w:eastAsia="Times New Roman" w:hAnsi="Arial" w:cs="Arial"/>
-          <w:color w:val="1F1F1F"/>
-          <w:sz w:val="24"/>
-          <w:szCs w:val="24"/>
-        </w:rPr>
-      </w:pPr>
-      <w:r>
-        <w:rPr>
-          <w:rFonts w:ascii="Arial" w:eastAsia="Times New Roman" w:hAnsi="Arial" w:cs="Arial"/>
-          <w:color w:val="1F1F1F"/>
-          <w:sz w:val="24"/>
-          <w:szCs w:val="24"/>
-        </w:rPr>
-        <w:t>Results section where you discuss the results.</w:t>
-      </w:r>
-    </w:p>
-    <w:p>
-      <w:pPr>
-        <w:numPr>
-          <w:ilvl w:val="0"/>
-          <w:numId w:val="2"/>
-        </w:numPr>
-        <w:shd w:val="clear" w:color="auto" w:fill="FFFFFF"/>
-        <w:spacing w:before="100" w:beforeAutospacing="1" w:after="169" w:line="240" w:lineRule="auto"/>
-        <w:rPr>
-          <w:rFonts w:ascii="Arial" w:eastAsia="Times New Roman" w:hAnsi="Arial" w:cs="Arial"/>
-          <w:color w:val="1F1F1F"/>
-          <w:sz w:val="24"/>
-          <w:szCs w:val="24"/>
-        </w:rPr>
-      </w:pPr>
-      <w:r>
-        <w:rPr>
-          <w:rFonts w:ascii="Arial" w:eastAsia="Times New Roman" w:hAnsi="Arial" w:cs="Arial"/>
-          <w:color w:val="1F1F1F"/>
-          <w:sz w:val="24"/>
-          <w:szCs w:val="24"/>
-        </w:rPr>
-        <w:t>Discussion section where you discuss any observations you noted and any recommendations you can make based on the results.</w:t>
-      </w:r>
-    </w:p>
-    <w:p>
-      <w:pPr>
-        <w:numPr>
-          <w:ilvl w:val="0"/>
-          <w:numId w:val="2"/>
-        </w:numPr>
-        <w:shd w:val="clear" w:color="auto" w:fill="FFFFFF"/>
-        <w:spacing w:before="100" w:beforeAutospacing="1" w:after="169" w:line="240" w:lineRule="auto"/>
-        <w:rPr>
-          <w:rFonts w:ascii="Arial" w:eastAsia="Times New Roman" w:hAnsi="Arial" w:cs="Arial"/>
-          <w:color w:val="1F1F1F"/>
-          <w:sz w:val="24"/>
-          <w:szCs w:val="24"/>
-        </w:rPr>
-      </w:pPr>
-      <w:r>
-        <w:rPr>
-          <w:rFonts w:ascii="Arial" w:eastAsia="Times New Roman" w:hAnsi="Arial" w:cs="Arial"/>
-          <w:color w:val="1F1F1F"/>
-          <w:sz w:val="24"/>
-          <w:szCs w:val="24"/>
-        </w:rPr>
-        <w:t>Conclusion section where you conclude the report.</w:t>
-      </w:r>
-    </w:p>
-    <w:p>
-      <w:pPr>
-        <w:jc w:val="both"/>
-        <w:rPr>
-          <w:rStyle w:val="Strong"/>
-          <w:rFonts w:asciiTheme="majorHAnsi" w:hAnsiTheme="majorHAnsi" w:cs="Arial"/>
-          <w:color w:val="1F1F1F"/>
-          <w:sz w:val="24"/>
-          <w:szCs w:val="24"/>
-          <w:shd w:val="clear" w:color="auto" w:fill="FFFFFF"/>
-        </w:rPr>
-      </w:pPr>
-    </w:p>
-    <w:p>
-      <w:pPr>
-        <w:jc w:val="both"/>
-        <w:rPr>
           <w:rFonts w:asciiTheme="majorHAnsi" w:hAnsiTheme="majorHAnsi"/>
           <w:sz w:val="24"/>
           <w:szCs w:val="24"/>
         </w:rPr>
-      </w:pPr>
+        <w:t xml:space="preserve">, Folium, Pandas, </w:t>
+      </w:r>
+      <w:proofErr w:type="spellStart"/>
+      <w:r>
+        <w:rPr>
+          <w:rFonts w:asciiTheme="majorHAnsi" w:hAnsiTheme="majorHAnsi"/>
+          <w:sz w:val="24"/>
+          <w:szCs w:val="24"/>
+        </w:rPr>
+        <w:t>Numpy</w:t>
+      </w:r>
+      <w:proofErr w:type="spellEnd"/>
+      <w:r>
+        <w:rPr>
+          <w:rFonts w:asciiTheme="majorHAnsi" w:hAnsiTheme="majorHAnsi"/>
+          <w:sz w:val="24"/>
+          <w:szCs w:val="24"/>
+        </w:rPr>
+        <w:t xml:space="preserve">, </w:t>
+      </w:r>
+      <w:proofErr w:type="spellStart"/>
+      <w:r>
+        <w:rPr>
+          <w:rFonts w:asciiTheme="majorHAnsi" w:hAnsiTheme="majorHAnsi"/>
+          <w:sz w:val="24"/>
+          <w:szCs w:val="24"/>
+        </w:rPr>
+        <w:t>Beautifulsoup</w:t>
+      </w:r>
+      <w:proofErr w:type="spellEnd"/>
+      <w:r>
+        <w:rPr>
+          <w:rFonts w:asciiTheme="majorHAnsi" w:hAnsiTheme="majorHAnsi"/>
+          <w:sz w:val="24"/>
+          <w:szCs w:val="24"/>
+        </w:rPr>
+        <w:t xml:space="preserve">, </w:t>
+      </w:r>
+      <w:proofErr w:type="spellStart"/>
+      <w:r>
+        <w:rPr>
+          <w:rFonts w:asciiTheme="majorHAnsi" w:hAnsiTheme="majorHAnsi"/>
+          <w:sz w:val="24"/>
+          <w:szCs w:val="24"/>
+        </w:rPr>
+        <w:t>Sklearn</w:t>
+      </w:r>
+      <w:proofErr w:type="spellEnd"/>
+      <w:r>
+        <w:rPr>
+          <w:rFonts w:asciiTheme="majorHAnsi" w:hAnsiTheme="majorHAnsi"/>
+          <w:sz w:val="24"/>
+          <w:szCs w:val="24"/>
+        </w:rPr>
+        <w:t xml:space="preserve">, and </w:t>
+      </w:r>
+      <w:proofErr w:type="spellStart"/>
+      <w:r>
+        <w:rPr>
+          <w:rFonts w:asciiTheme="majorHAnsi" w:hAnsiTheme="majorHAnsi"/>
+          <w:sz w:val="24"/>
+          <w:szCs w:val="24"/>
+        </w:rPr>
+        <w:t>Matplotlib</w:t>
+      </w:r>
+      <w:proofErr w:type="spellEnd"/>
+      <w:r>
+        <w:rPr>
+          <w:rFonts w:asciiTheme="majorHAnsi" w:hAnsiTheme="majorHAnsi"/>
+          <w:sz w:val="24"/>
+          <w:szCs w:val="24"/>
+        </w:rPr>
+        <w:t xml:space="preserve"> along with the </w:t>
+      </w:r>
+      <w:proofErr w:type="spellStart"/>
+      <w:r>
+        <w:rPr>
+          <w:rFonts w:asciiTheme="majorHAnsi" w:hAnsiTheme="majorHAnsi"/>
+          <w:sz w:val="24"/>
+          <w:szCs w:val="24"/>
+        </w:rPr>
+        <w:t>FourSquare</w:t>
+      </w:r>
+      <w:proofErr w:type="spellEnd"/>
+      <w:r>
+        <w:rPr>
+          <w:rFonts w:asciiTheme="majorHAnsi" w:hAnsiTheme="majorHAnsi"/>
+          <w:sz w:val="24"/>
+          <w:szCs w:val="24"/>
+        </w:rPr>
+        <w:t xml:space="preserve"> API in order to implement the idea of suggesting Toronto </w:t>
+      </w:r>
+      <w:proofErr w:type="spellStart"/>
+      <w:r>
+        <w:rPr>
+          <w:rFonts w:asciiTheme="majorHAnsi" w:hAnsiTheme="majorHAnsi"/>
+          <w:sz w:val="24"/>
+          <w:szCs w:val="24"/>
+        </w:rPr>
+        <w:t>neighbourhoods</w:t>
+      </w:r>
+      <w:proofErr w:type="spellEnd"/>
+      <w:r>
+        <w:rPr>
+          <w:rFonts w:asciiTheme="majorHAnsi" w:hAnsiTheme="majorHAnsi"/>
+          <w:sz w:val="24"/>
+          <w:szCs w:val="24"/>
+        </w:rPr>
+        <w:t xml:space="preserve"> to the potential buyers.</w:t>
+      </w:r>
     </w:p>
     <w:sectPr>
       <w:pgSz w:w="12240" w:h="15840"/>
-      <w:pgMar w:top="1440" w:right="1440" w:bottom="1440" w:left="1440" w:header="720" w:footer="720" w:gutter="0"/>
+      <w:pgMar w:top="1440" w:right="1080" w:bottom="1440" w:left="1080" w:header="720" w:footer="720" w:gutter="0"/>
       <w:cols w:space="720"/>
       <w:docGrid w:linePitch="360"/>
     </w:sectPr>
@@ -1157,6 +2200,95 @@
     </w:lvl>
   </w:abstractNum>
   <w:abstractNum w:abstractNumId="3">
+    <w:nsid w:val="4B9B498C"/>
+    <w:multiLevelType w:val="hybridMultilevel"/>
+    <w:tmpl w:val="4754B30E"/>
+    <w:lvl w:ilvl="0" w:tplc="5EF8C83C">
+      <w:start w:val="1"/>
+      <w:numFmt w:val="decimal"/>
+      <w:lvlText w:val="%1."/>
+      <w:lvlJc w:val="left"/>
+      <w:pPr>
+        <w:ind w:left="420" w:hanging="360"/>
+      </w:pPr>
+      <w:rPr>
+        <w:rFonts w:hint="default"/>
+      </w:rPr>
+    </w:lvl>
+    <w:lvl w:ilvl="1" w:tplc="04090019" w:tentative="1">
+      <w:start w:val="1"/>
+      <w:numFmt w:val="lowerLetter"/>
+      <w:lvlText w:val="%2."/>
+      <w:lvlJc w:val="left"/>
+      <w:pPr>
+        <w:ind w:left="1140" w:hanging="360"/>
+      </w:pPr>
+    </w:lvl>
+    <w:lvl w:ilvl="2" w:tplc="0409001B" w:tentative="1">
+      <w:start w:val="1"/>
+      <w:numFmt w:val="lowerRoman"/>
+      <w:lvlText w:val="%3."/>
+      <w:lvlJc w:val="right"/>
+      <w:pPr>
+        <w:ind w:left="1860" w:hanging="180"/>
+      </w:pPr>
+    </w:lvl>
+    <w:lvl w:ilvl="3" w:tplc="0409000F" w:tentative="1">
+      <w:start w:val="1"/>
+      <w:numFmt w:val="decimal"/>
+      <w:lvlText w:val="%4."/>
+      <w:lvlJc w:val="left"/>
+      <w:pPr>
+        <w:ind w:left="2580" w:hanging="360"/>
+      </w:pPr>
+    </w:lvl>
+    <w:lvl w:ilvl="4" w:tplc="04090019" w:tentative="1">
+      <w:start w:val="1"/>
+      <w:numFmt w:val="lowerLetter"/>
+      <w:lvlText w:val="%5."/>
+      <w:lvlJc w:val="left"/>
+      <w:pPr>
+        <w:ind w:left="3300" w:hanging="360"/>
+      </w:pPr>
+    </w:lvl>
+    <w:lvl w:ilvl="5" w:tplc="0409001B" w:tentative="1">
+      <w:start w:val="1"/>
+      <w:numFmt w:val="lowerRoman"/>
+      <w:lvlText w:val="%6."/>
+      <w:lvlJc w:val="right"/>
+      <w:pPr>
+        <w:ind w:left="4020" w:hanging="180"/>
+      </w:pPr>
+    </w:lvl>
+    <w:lvl w:ilvl="6" w:tplc="0409000F" w:tentative="1">
+      <w:start w:val="1"/>
+      <w:numFmt w:val="decimal"/>
+      <w:lvlText w:val="%7."/>
+      <w:lvlJc w:val="left"/>
+      <w:pPr>
+        <w:ind w:left="4740" w:hanging="360"/>
+      </w:pPr>
+    </w:lvl>
+    <w:lvl w:ilvl="7" w:tplc="04090019" w:tentative="1">
+      <w:start w:val="1"/>
+      <w:numFmt w:val="lowerLetter"/>
+      <w:lvlText w:val="%8."/>
+      <w:lvlJc w:val="left"/>
+      <w:pPr>
+        <w:ind w:left="5460" w:hanging="360"/>
+      </w:pPr>
+    </w:lvl>
+    <w:lvl w:ilvl="8" w:tplc="0409001B" w:tentative="1">
+      <w:start w:val="1"/>
+      <w:numFmt w:val="lowerRoman"/>
+      <w:lvlText w:val="%9."/>
+      <w:lvlJc w:val="right"/>
+      <w:pPr>
+        <w:ind w:left="6180" w:hanging="180"/>
+      </w:pPr>
+    </w:lvl>
+  </w:abstractNum>
+  <w:abstractNum w:abstractNumId="4">
     <w:nsid w:val="66E70AB6"/>
     <w:multiLevelType w:val="hybridMultilevel"/>
     <w:tmpl w:val="10560206"/>
@@ -1250,13 +2382,16 @@
     <w:abstractNumId w:val="1"/>
   </w:num>
   <w:num w:numId="2">
-    <w:abstractNumId w:val="3"/>
+    <w:abstractNumId w:val="4"/>
   </w:num>
   <w:num w:numId="3">
     <w:abstractNumId w:val="2"/>
   </w:num>
   <w:num w:numId="4">
     <w:abstractNumId w:val="0"/>
+  </w:num>
+  <w:num w:numId="5">
+    <w:abstractNumId w:val="3"/>
   </w:num>
 </w:numbering>
 </file>

</xml_diff>